<commit_message>
Se agrega práctica 4
</commit_message>
<xml_diff>
--- a/Practica3/Reporte_Técnico_PMJR_2021630506.docx
+++ b/Practica3/Reporte_Técnico_PMJR_2021630506.docx
@@ -293,6 +293,11 @@
     <w:sdt>
       <w:sdtPr>
         <w:rPr>
+          <w:rFonts w:ascii="Baskerville Old Face" w:eastAsia="Arial" w:hAnsi="Baskerville Old Face" w:cs="Arial"/>
+          <w:b w:val="0"/>
+          <w:color w:val="auto"/>
+          <w:sz w:val="24"/>
+          <w:szCs w:val="22"/>
           <w:lang w:val="es-ES"/>
         </w:rPr>
         <w:id w:val="485910483"/>
@@ -303,11 +308,7 @@
       </w:sdtPr>
       <w:sdtEndPr>
         <w:rPr>
-          <w:rFonts w:ascii="Baskerville Old Face" w:eastAsia="Arial" w:hAnsi="Baskerville Old Face" w:cs="Arial"/>
           <w:bCs/>
-          <w:color w:val="auto"/>
-          <w:sz w:val="24"/>
-          <w:szCs w:val="22"/>
         </w:rPr>
       </w:sdtEndPr>
       <w:sdtContent>
@@ -2866,14 +2867,7 @@
           <w:sz w:val="48"/>
           <w:szCs w:val="48"/>
         </w:rPr>
-        <w:t>A</w:t>
-      </w:r>
-      <w:r>
-        <w:rPr>
-          <w:sz w:val="48"/>
-          <w:szCs w:val="48"/>
-        </w:rPr>
-        <w:t>cceso a recursos nativos</w:t>
+        <w:t>Acceso a recursos nativos</w:t>
       </w:r>
       <w:bookmarkEnd w:id="7"/>
     </w:p>
@@ -2892,16 +2886,876 @@
         </w:rPr>
       </w:pPr>
       <w:bookmarkStart w:id="8" w:name="_Toc210664829"/>
-      <w:r>
-        <w:rPr>
+    </w:p>
+    <w:p>
+      <w:pPr>
+        <w:rPr>
+          <w:rFonts w:ascii="Georgia" w:eastAsia="Georgia" w:hAnsi="Georgia" w:cs="Georgia"/>
+          <w:b/>
           <w:sz w:val="48"/>
           <w:szCs w:val="48"/>
         </w:rPr>
+      </w:pPr>
+      <w:r>
+        <w:rPr>
+          <w:sz w:val="48"/>
+          <w:szCs w:val="48"/>
+        </w:rPr>
+        <w:br w:type="page"/>
+      </w:r>
+    </w:p>
+    <w:p>
+      <w:pPr>
+        <w:pStyle w:val="Ttulo1"/>
+        <w:rPr>
+          <w:sz w:val="48"/>
+          <w:szCs w:val="48"/>
+        </w:rPr>
+      </w:pPr>
+    </w:p>
+    <w:p>
+      <w:pPr>
+        <w:rPr>
+          <w:rFonts w:ascii="Georgia" w:eastAsia="Georgia" w:hAnsi="Georgia" w:cs="Georgia"/>
+          <w:b/>
+          <w:sz w:val="48"/>
+          <w:szCs w:val="48"/>
+        </w:rPr>
+      </w:pPr>
+      <w:r>
+        <w:rPr>
+          <w:sz w:val="48"/>
+          <w:szCs w:val="48"/>
+        </w:rPr>
+        <w:br w:type="page"/>
+      </w:r>
+    </w:p>
+    <w:p>
+      <w:pPr>
+        <w:pStyle w:val="Ttulo1"/>
+        <w:rPr>
+          <w:sz w:val="48"/>
+          <w:szCs w:val="48"/>
+        </w:rPr>
+      </w:pPr>
+      <w:r>
+        <w:rPr>
+          <w:sz w:val="48"/>
+          <w:szCs w:val="48"/>
+        </w:rPr>
+        <w:lastRenderedPageBreak/>
         <w:t>Interfaz de Usuario</w:t>
       </w:r>
       <w:bookmarkEnd w:id="8"/>
     </w:p>
-    <w:p/>
+    <w:p>
+      <w:pPr>
+        <w:spacing w:after="240"/>
+        <w:jc w:val="both"/>
+      </w:pPr>
+      <w:r>
+        <w:t xml:space="preserve">Se muestran las capturas de pantalla de la aplicación, en donde al instalar la aplicación, lo primero que aparece es una advertencia por parte de Google Play </w:t>
+      </w:r>
+      <w:proofErr w:type="spellStart"/>
+      <w:r>
+        <w:t>Protect</w:t>
+      </w:r>
+      <w:proofErr w:type="spellEnd"/>
+      <w:r>
+        <w:t xml:space="preserve">, además tenemos que darle permiso a la aplicación para que pueda acceder a los archivos de sistema. </w:t>
+      </w:r>
+    </w:p>
+    <w:p>
+      <w:pPr>
+        <w:jc w:val="center"/>
+      </w:pPr>
+      <w:r>
+        <w:rPr>
+          <w:noProof/>
+        </w:rPr>
+        <w:drawing>
+          <wp:inline distT="0" distB="0" distL="0" distR="0" wp14:anchorId="15EBB78D" wp14:editId="12603011">
+            <wp:extent cx="1619923" cy="3600000"/>
+            <wp:effectExtent l="0" t="0" r="0" b="635"/>
+            <wp:docPr id="295218129" name="Imagen 13"/>
+            <wp:cNvGraphicFramePr>
+              <a:graphicFrameLocks xmlns:a="http://schemas.openxmlformats.org/drawingml/2006/main" noChangeAspect="1"/>
+            </wp:cNvGraphicFramePr>
+            <a:graphic xmlns:a="http://schemas.openxmlformats.org/drawingml/2006/main">
+              <a:graphicData uri="http://schemas.openxmlformats.org/drawingml/2006/picture">
+                <pic:pic xmlns:pic="http://schemas.openxmlformats.org/drawingml/2006/picture">
+                  <pic:nvPicPr>
+                    <pic:cNvPr id="295218129" name="Imagen 295218129"/>
+                    <pic:cNvPicPr/>
+                  </pic:nvPicPr>
+                  <pic:blipFill>
+                    <a:blip r:embed="rId10" cstate="print">
+                      <a:extLst>
+                        <a:ext uri="{28A0092B-C50C-407E-A947-70E740481C1C}">
+                          <a14:useLocalDpi xmlns:a14="http://schemas.microsoft.com/office/drawing/2010/main" val="0"/>
+                        </a:ext>
+                      </a:extLst>
+                    </a:blip>
+                    <a:stretch>
+                      <a:fillRect/>
+                    </a:stretch>
+                  </pic:blipFill>
+                  <pic:spPr>
+                    <a:xfrm>
+                      <a:off x="0" y="0"/>
+                      <a:ext cx="1619923" cy="3600000"/>
+                    </a:xfrm>
+                    <a:prstGeom prst="rect">
+                      <a:avLst/>
+                    </a:prstGeom>
+                  </pic:spPr>
+                </pic:pic>
+              </a:graphicData>
+            </a:graphic>
+          </wp:inline>
+        </w:drawing>
+      </w:r>
+      <w:r>
+        <w:rPr>
+          <w:noProof/>
+        </w:rPr>
+        <w:drawing>
+          <wp:inline distT="0" distB="0" distL="0" distR="0" wp14:anchorId="40BB5BD7" wp14:editId="08D299BA">
+            <wp:extent cx="1619923" cy="3600000"/>
+            <wp:effectExtent l="0" t="0" r="0" b="635"/>
+            <wp:docPr id="977595230" name="Imagen 14"/>
+            <wp:cNvGraphicFramePr>
+              <a:graphicFrameLocks xmlns:a="http://schemas.openxmlformats.org/drawingml/2006/main" noChangeAspect="1"/>
+            </wp:cNvGraphicFramePr>
+            <a:graphic xmlns:a="http://schemas.openxmlformats.org/drawingml/2006/main">
+              <a:graphicData uri="http://schemas.openxmlformats.org/drawingml/2006/picture">
+                <pic:pic xmlns:pic="http://schemas.openxmlformats.org/drawingml/2006/picture">
+                  <pic:nvPicPr>
+                    <pic:cNvPr id="977595230" name="Imagen 977595230"/>
+                    <pic:cNvPicPr/>
+                  </pic:nvPicPr>
+                  <pic:blipFill>
+                    <a:blip r:embed="rId11" cstate="print">
+                      <a:extLst>
+                        <a:ext uri="{28A0092B-C50C-407E-A947-70E740481C1C}">
+                          <a14:useLocalDpi xmlns:a14="http://schemas.microsoft.com/office/drawing/2010/main" val="0"/>
+                        </a:ext>
+                      </a:extLst>
+                    </a:blip>
+                    <a:stretch>
+                      <a:fillRect/>
+                    </a:stretch>
+                  </pic:blipFill>
+                  <pic:spPr>
+                    <a:xfrm>
+                      <a:off x="0" y="0"/>
+                      <a:ext cx="1619923" cy="3600000"/>
+                    </a:xfrm>
+                    <a:prstGeom prst="rect">
+                      <a:avLst/>
+                    </a:prstGeom>
+                  </pic:spPr>
+                </pic:pic>
+              </a:graphicData>
+            </a:graphic>
+          </wp:inline>
+        </w:drawing>
+      </w:r>
+    </w:p>
+    <w:p>
+      <w:pPr>
+        <w:jc w:val="center"/>
+      </w:pPr>
+      <w:r>
+        <w:rPr>
+          <w:noProof/>
+        </w:rPr>
+        <w:drawing>
+          <wp:inline distT="0" distB="0" distL="0" distR="0" wp14:anchorId="0F914C97" wp14:editId="5BEC06ED">
+            <wp:extent cx="1619923" cy="3600000"/>
+            <wp:effectExtent l="0" t="0" r="0" b="635"/>
+            <wp:docPr id="1631020877" name="Imagen 15"/>
+            <wp:cNvGraphicFramePr>
+              <a:graphicFrameLocks xmlns:a="http://schemas.openxmlformats.org/drawingml/2006/main" noChangeAspect="1"/>
+            </wp:cNvGraphicFramePr>
+            <a:graphic xmlns:a="http://schemas.openxmlformats.org/drawingml/2006/main">
+              <a:graphicData uri="http://schemas.openxmlformats.org/drawingml/2006/picture">
+                <pic:pic xmlns:pic="http://schemas.openxmlformats.org/drawingml/2006/picture">
+                  <pic:nvPicPr>
+                    <pic:cNvPr id="1631020877" name="Imagen 1631020877"/>
+                    <pic:cNvPicPr/>
+                  </pic:nvPicPr>
+                  <pic:blipFill>
+                    <a:blip r:embed="rId12" cstate="print">
+                      <a:extLst>
+                        <a:ext uri="{28A0092B-C50C-407E-A947-70E740481C1C}">
+                          <a14:useLocalDpi xmlns:a14="http://schemas.microsoft.com/office/drawing/2010/main" val="0"/>
+                        </a:ext>
+                      </a:extLst>
+                    </a:blip>
+                    <a:stretch>
+                      <a:fillRect/>
+                    </a:stretch>
+                  </pic:blipFill>
+                  <pic:spPr>
+                    <a:xfrm>
+                      <a:off x="0" y="0"/>
+                      <a:ext cx="1619923" cy="3600000"/>
+                    </a:xfrm>
+                    <a:prstGeom prst="rect">
+                      <a:avLst/>
+                    </a:prstGeom>
+                  </pic:spPr>
+                </pic:pic>
+              </a:graphicData>
+            </a:graphic>
+          </wp:inline>
+        </w:drawing>
+      </w:r>
+      <w:r>
+        <w:rPr>
+          <w:noProof/>
+        </w:rPr>
+        <w:drawing>
+          <wp:inline distT="0" distB="0" distL="0" distR="0" wp14:anchorId="540115C1" wp14:editId="1991BBBD">
+            <wp:extent cx="1619923" cy="3600000"/>
+            <wp:effectExtent l="0" t="0" r="0" b="635"/>
+            <wp:docPr id="960305020" name="Imagen 16"/>
+            <wp:cNvGraphicFramePr>
+              <a:graphicFrameLocks xmlns:a="http://schemas.openxmlformats.org/drawingml/2006/main" noChangeAspect="1"/>
+            </wp:cNvGraphicFramePr>
+            <a:graphic xmlns:a="http://schemas.openxmlformats.org/drawingml/2006/main">
+              <a:graphicData uri="http://schemas.openxmlformats.org/drawingml/2006/picture">
+                <pic:pic xmlns:pic="http://schemas.openxmlformats.org/drawingml/2006/picture">
+                  <pic:nvPicPr>
+                    <pic:cNvPr id="960305020" name="Imagen 960305020"/>
+                    <pic:cNvPicPr/>
+                  </pic:nvPicPr>
+                  <pic:blipFill>
+                    <a:blip r:embed="rId13" cstate="print">
+                      <a:extLst>
+                        <a:ext uri="{28A0092B-C50C-407E-A947-70E740481C1C}">
+                          <a14:useLocalDpi xmlns:a14="http://schemas.microsoft.com/office/drawing/2010/main" val="0"/>
+                        </a:ext>
+                      </a:extLst>
+                    </a:blip>
+                    <a:stretch>
+                      <a:fillRect/>
+                    </a:stretch>
+                  </pic:blipFill>
+                  <pic:spPr>
+                    <a:xfrm>
+                      <a:off x="0" y="0"/>
+                      <a:ext cx="1619923" cy="3600000"/>
+                    </a:xfrm>
+                    <a:prstGeom prst="rect">
+                      <a:avLst/>
+                    </a:prstGeom>
+                  </pic:spPr>
+                </pic:pic>
+              </a:graphicData>
+            </a:graphic>
+          </wp:inline>
+        </w:drawing>
+      </w:r>
+    </w:p>
+    <w:p>
+      <w:pPr>
+        <w:spacing w:before="240"/>
+        <w:jc w:val="both"/>
+      </w:pPr>
+      <w:r>
+        <w:lastRenderedPageBreak/>
+        <w:t>A continuación, se presenta el cambio de temas en la interfaz de usuario, teniendo una combinación de 4 tonos (negro – azul, negro – guinda, blanco – azul, blanco – guinda).</w:t>
+      </w:r>
+    </w:p>
+    <w:p>
+      <w:pPr>
+        <w:spacing w:before="240"/>
+        <w:jc w:val="center"/>
+      </w:pPr>
+      <w:r>
+        <w:rPr>
+          <w:noProof/>
+        </w:rPr>
+        <w:drawing>
+          <wp:inline distT="0" distB="0" distL="0" distR="0" wp14:anchorId="46F32DF8" wp14:editId="7A3766E5">
+            <wp:extent cx="1619923" cy="3600000"/>
+            <wp:effectExtent l="0" t="0" r="0" b="635"/>
+            <wp:docPr id="750123116" name="Imagen 10" descr="Interfaz de usuario gráfica, Aplicación&#10;&#10;El contenido generado por IA puede ser incorrecto."/>
+            <wp:cNvGraphicFramePr>
+              <a:graphicFrameLocks xmlns:a="http://schemas.openxmlformats.org/drawingml/2006/main" noChangeAspect="1"/>
+            </wp:cNvGraphicFramePr>
+            <a:graphic xmlns:a="http://schemas.openxmlformats.org/drawingml/2006/main">
+              <a:graphicData uri="http://schemas.openxmlformats.org/drawingml/2006/picture">
+                <pic:pic xmlns:pic="http://schemas.openxmlformats.org/drawingml/2006/picture">
+                  <pic:nvPicPr>
+                    <pic:cNvPr id="750123116" name="Imagen 10" descr="Interfaz de usuario gráfica, Aplicación&#10;&#10;El contenido generado por IA puede ser incorrecto."/>
+                    <pic:cNvPicPr/>
+                  </pic:nvPicPr>
+                  <pic:blipFill>
+                    <a:blip r:embed="rId14" cstate="print">
+                      <a:extLst>
+                        <a:ext uri="{28A0092B-C50C-407E-A947-70E740481C1C}">
+                          <a14:useLocalDpi xmlns:a14="http://schemas.microsoft.com/office/drawing/2010/main" val="0"/>
+                        </a:ext>
+                      </a:extLst>
+                    </a:blip>
+                    <a:stretch>
+                      <a:fillRect/>
+                    </a:stretch>
+                  </pic:blipFill>
+                  <pic:spPr>
+                    <a:xfrm>
+                      <a:off x="0" y="0"/>
+                      <a:ext cx="1619923" cy="3600000"/>
+                    </a:xfrm>
+                    <a:prstGeom prst="rect">
+                      <a:avLst/>
+                    </a:prstGeom>
+                  </pic:spPr>
+                </pic:pic>
+              </a:graphicData>
+            </a:graphic>
+          </wp:inline>
+        </w:drawing>
+      </w:r>
+      <w:r>
+        <w:rPr>
+          <w:noProof/>
+        </w:rPr>
+        <w:drawing>
+          <wp:inline distT="0" distB="0" distL="0" distR="0" wp14:anchorId="16DE23D4" wp14:editId="27E0AB27">
+            <wp:extent cx="1619923" cy="3600000"/>
+            <wp:effectExtent l="0" t="0" r="0" b="635"/>
+            <wp:docPr id="2081601025" name="Imagen 7" descr="Interfaz de usuario gráfica, Aplicación, Teams&#10;&#10;El contenido generado por IA puede ser incorrecto."/>
+            <wp:cNvGraphicFramePr>
+              <a:graphicFrameLocks xmlns:a="http://schemas.openxmlformats.org/drawingml/2006/main" noChangeAspect="1"/>
+            </wp:cNvGraphicFramePr>
+            <a:graphic xmlns:a="http://schemas.openxmlformats.org/drawingml/2006/main">
+              <a:graphicData uri="http://schemas.openxmlformats.org/drawingml/2006/picture">
+                <pic:pic xmlns:pic="http://schemas.openxmlformats.org/drawingml/2006/picture">
+                  <pic:nvPicPr>
+                    <pic:cNvPr id="2081601025" name="Imagen 7" descr="Interfaz de usuario gráfica, Aplicación, Teams&#10;&#10;El contenido generado por IA puede ser incorrecto."/>
+                    <pic:cNvPicPr/>
+                  </pic:nvPicPr>
+                  <pic:blipFill>
+                    <a:blip r:embed="rId15" cstate="print">
+                      <a:extLst>
+                        <a:ext uri="{28A0092B-C50C-407E-A947-70E740481C1C}">
+                          <a14:useLocalDpi xmlns:a14="http://schemas.microsoft.com/office/drawing/2010/main" val="0"/>
+                        </a:ext>
+                      </a:extLst>
+                    </a:blip>
+                    <a:stretch>
+                      <a:fillRect/>
+                    </a:stretch>
+                  </pic:blipFill>
+                  <pic:spPr>
+                    <a:xfrm>
+                      <a:off x="0" y="0"/>
+                      <a:ext cx="1619923" cy="3600000"/>
+                    </a:xfrm>
+                    <a:prstGeom prst="rect">
+                      <a:avLst/>
+                    </a:prstGeom>
+                  </pic:spPr>
+                </pic:pic>
+              </a:graphicData>
+            </a:graphic>
+          </wp:inline>
+        </w:drawing>
+      </w:r>
+    </w:p>
+    <w:p>
+      <w:pPr>
+        <w:spacing w:before="240"/>
+        <w:jc w:val="center"/>
+      </w:pPr>
+      <w:r>
+        <w:rPr>
+          <w:noProof/>
+        </w:rPr>
+        <w:drawing>
+          <wp:inline distT="0" distB="0" distL="0" distR="0" wp14:anchorId="24D66C44" wp14:editId="3ECFB1DD">
+            <wp:extent cx="1619923" cy="3600000"/>
+            <wp:effectExtent l="0" t="0" r="0" b="635"/>
+            <wp:docPr id="625338506" name="Imagen 8" descr="Interfaz de usuario gráfica, Aplicación, Teams&#10;&#10;El contenido generado por IA puede ser incorrecto."/>
+            <wp:cNvGraphicFramePr>
+              <a:graphicFrameLocks xmlns:a="http://schemas.openxmlformats.org/drawingml/2006/main" noChangeAspect="1"/>
+            </wp:cNvGraphicFramePr>
+            <a:graphic xmlns:a="http://schemas.openxmlformats.org/drawingml/2006/main">
+              <a:graphicData uri="http://schemas.openxmlformats.org/drawingml/2006/picture">
+                <pic:pic xmlns:pic="http://schemas.openxmlformats.org/drawingml/2006/picture">
+                  <pic:nvPicPr>
+                    <pic:cNvPr id="625338506" name="Imagen 8" descr="Interfaz de usuario gráfica, Aplicación, Teams&#10;&#10;El contenido generado por IA puede ser incorrecto."/>
+                    <pic:cNvPicPr/>
+                  </pic:nvPicPr>
+                  <pic:blipFill>
+                    <a:blip r:embed="rId16" cstate="print">
+                      <a:extLst>
+                        <a:ext uri="{28A0092B-C50C-407E-A947-70E740481C1C}">
+                          <a14:useLocalDpi xmlns:a14="http://schemas.microsoft.com/office/drawing/2010/main" val="0"/>
+                        </a:ext>
+                      </a:extLst>
+                    </a:blip>
+                    <a:stretch>
+                      <a:fillRect/>
+                    </a:stretch>
+                  </pic:blipFill>
+                  <pic:spPr>
+                    <a:xfrm>
+                      <a:off x="0" y="0"/>
+                      <a:ext cx="1619923" cy="3600000"/>
+                    </a:xfrm>
+                    <a:prstGeom prst="rect">
+                      <a:avLst/>
+                    </a:prstGeom>
+                  </pic:spPr>
+                </pic:pic>
+              </a:graphicData>
+            </a:graphic>
+          </wp:inline>
+        </w:drawing>
+      </w:r>
+      <w:r>
+        <w:rPr>
+          <w:noProof/>
+        </w:rPr>
+        <w:drawing>
+          <wp:inline distT="0" distB="0" distL="0" distR="0" wp14:anchorId="754300F0" wp14:editId="2687E2B6">
+            <wp:extent cx="1619923" cy="3600000"/>
+            <wp:effectExtent l="0" t="0" r="0" b="635"/>
+            <wp:docPr id="1183809598" name="Imagen 6" descr="Interfaz de usuario gráfica, Aplicación&#10;&#10;El contenido generado por IA puede ser incorrecto."/>
+            <wp:cNvGraphicFramePr>
+              <a:graphicFrameLocks xmlns:a="http://schemas.openxmlformats.org/drawingml/2006/main" noChangeAspect="1"/>
+            </wp:cNvGraphicFramePr>
+            <a:graphic xmlns:a="http://schemas.openxmlformats.org/drawingml/2006/main">
+              <a:graphicData uri="http://schemas.openxmlformats.org/drawingml/2006/picture">
+                <pic:pic xmlns:pic="http://schemas.openxmlformats.org/drawingml/2006/picture">
+                  <pic:nvPicPr>
+                    <pic:cNvPr id="1183809598" name="Imagen 6" descr="Interfaz de usuario gráfica, Aplicación&#10;&#10;El contenido generado por IA puede ser incorrecto."/>
+                    <pic:cNvPicPr/>
+                  </pic:nvPicPr>
+                  <pic:blipFill>
+                    <a:blip r:embed="rId17" cstate="print">
+                      <a:extLst>
+                        <a:ext uri="{28A0092B-C50C-407E-A947-70E740481C1C}">
+                          <a14:useLocalDpi xmlns:a14="http://schemas.microsoft.com/office/drawing/2010/main" val="0"/>
+                        </a:ext>
+                      </a:extLst>
+                    </a:blip>
+                    <a:stretch>
+                      <a:fillRect/>
+                    </a:stretch>
+                  </pic:blipFill>
+                  <pic:spPr>
+                    <a:xfrm>
+                      <a:off x="0" y="0"/>
+                      <a:ext cx="1619923" cy="3600000"/>
+                    </a:xfrm>
+                    <a:prstGeom prst="rect">
+                      <a:avLst/>
+                    </a:prstGeom>
+                  </pic:spPr>
+                </pic:pic>
+              </a:graphicData>
+            </a:graphic>
+          </wp:inline>
+        </w:drawing>
+      </w:r>
+    </w:p>
+    <w:p>
+      <w:pPr>
+        <w:spacing w:before="240"/>
+        <w:jc w:val="both"/>
+      </w:pPr>
+      <w:r>
+        <w:t>Observamos el estado inicial de la aplicación</w:t>
+      </w:r>
+      <w:r>
+        <w:t xml:space="preserve">, en donde podemos crear una carpeta nueva y agregarla a favoritos. </w:t>
+      </w:r>
+      <w:r>
+        <w:t xml:space="preserve"> </w:t>
+      </w:r>
+    </w:p>
+    <w:p>
+      <w:pPr>
+        <w:spacing w:before="240"/>
+        <w:jc w:val="center"/>
+      </w:pPr>
+      <w:r>
+        <w:rPr>
+          <w:noProof/>
+        </w:rPr>
+        <w:lastRenderedPageBreak/>
+        <w:drawing>
+          <wp:inline distT="0" distB="0" distL="0" distR="0" wp14:anchorId="6B27578A" wp14:editId="5F563062">
+            <wp:extent cx="1619923" cy="3600000"/>
+            <wp:effectExtent l="0" t="0" r="0" b="635"/>
+            <wp:docPr id="728911710" name="Imagen 12" descr="Interfaz de usuario gráfica, Aplicación&#10;&#10;El contenido generado por IA puede ser incorrecto."/>
+            <wp:cNvGraphicFramePr>
+              <a:graphicFrameLocks xmlns:a="http://schemas.openxmlformats.org/drawingml/2006/main" noChangeAspect="1"/>
+            </wp:cNvGraphicFramePr>
+            <a:graphic xmlns:a="http://schemas.openxmlformats.org/drawingml/2006/main">
+              <a:graphicData uri="http://schemas.openxmlformats.org/drawingml/2006/picture">
+                <pic:pic xmlns:pic="http://schemas.openxmlformats.org/drawingml/2006/picture">
+                  <pic:nvPicPr>
+                    <pic:cNvPr id="728911710" name="Imagen 12" descr="Interfaz de usuario gráfica, Aplicación&#10;&#10;El contenido generado por IA puede ser incorrecto."/>
+                    <pic:cNvPicPr/>
+                  </pic:nvPicPr>
+                  <pic:blipFill>
+                    <a:blip r:embed="rId18" cstate="print">
+                      <a:extLst>
+                        <a:ext uri="{28A0092B-C50C-407E-A947-70E740481C1C}">
+                          <a14:useLocalDpi xmlns:a14="http://schemas.microsoft.com/office/drawing/2010/main" val="0"/>
+                        </a:ext>
+                      </a:extLst>
+                    </a:blip>
+                    <a:stretch>
+                      <a:fillRect/>
+                    </a:stretch>
+                  </pic:blipFill>
+                  <pic:spPr>
+                    <a:xfrm>
+                      <a:off x="0" y="0"/>
+                      <a:ext cx="1619923" cy="3600000"/>
+                    </a:xfrm>
+                    <a:prstGeom prst="rect">
+                      <a:avLst/>
+                    </a:prstGeom>
+                  </pic:spPr>
+                </pic:pic>
+              </a:graphicData>
+            </a:graphic>
+          </wp:inline>
+        </w:drawing>
+      </w:r>
+      <w:r>
+        <w:rPr>
+          <w:noProof/>
+        </w:rPr>
+        <w:drawing>
+          <wp:inline distT="0" distB="0" distL="0" distR="0" wp14:anchorId="457072B2" wp14:editId="0A2A819C">
+            <wp:extent cx="1619923" cy="3600000"/>
+            <wp:effectExtent l="0" t="0" r="0" b="635"/>
+            <wp:docPr id="1019228196" name="Imagen 11" descr="Una pantalla de un celular&#10;&#10;El contenido generado por IA puede ser incorrecto."/>
+            <wp:cNvGraphicFramePr>
+              <a:graphicFrameLocks xmlns:a="http://schemas.openxmlformats.org/drawingml/2006/main" noChangeAspect="1"/>
+            </wp:cNvGraphicFramePr>
+            <a:graphic xmlns:a="http://schemas.openxmlformats.org/drawingml/2006/main">
+              <a:graphicData uri="http://schemas.openxmlformats.org/drawingml/2006/picture">
+                <pic:pic xmlns:pic="http://schemas.openxmlformats.org/drawingml/2006/picture">
+                  <pic:nvPicPr>
+                    <pic:cNvPr id="1019228196" name="Imagen 11" descr="Una pantalla de un celular&#10;&#10;El contenido generado por IA puede ser incorrecto."/>
+                    <pic:cNvPicPr/>
+                  </pic:nvPicPr>
+                  <pic:blipFill>
+                    <a:blip r:embed="rId19" cstate="print">
+                      <a:extLst>
+                        <a:ext uri="{28A0092B-C50C-407E-A947-70E740481C1C}">
+                          <a14:useLocalDpi xmlns:a14="http://schemas.microsoft.com/office/drawing/2010/main" val="0"/>
+                        </a:ext>
+                      </a:extLst>
+                    </a:blip>
+                    <a:stretch>
+                      <a:fillRect/>
+                    </a:stretch>
+                  </pic:blipFill>
+                  <pic:spPr>
+                    <a:xfrm>
+                      <a:off x="0" y="0"/>
+                      <a:ext cx="1619923" cy="3600000"/>
+                    </a:xfrm>
+                    <a:prstGeom prst="rect">
+                      <a:avLst/>
+                    </a:prstGeom>
+                  </pic:spPr>
+                </pic:pic>
+              </a:graphicData>
+            </a:graphic>
+          </wp:inline>
+        </w:drawing>
+      </w:r>
+      <w:r>
+        <w:rPr>
+          <w:noProof/>
+        </w:rPr>
+        <w:drawing>
+          <wp:inline distT="0" distB="0" distL="0" distR="0" wp14:anchorId="6DA44C91" wp14:editId="531A5527">
+            <wp:extent cx="1619923" cy="3600000"/>
+            <wp:effectExtent l="0" t="0" r="0" b="635"/>
+            <wp:docPr id="1488202925" name="Imagen 4" descr="Imagen que contiene Patrón de fondo&#10;&#10;El contenido generado por IA puede ser incorrecto."/>
+            <wp:cNvGraphicFramePr>
+              <a:graphicFrameLocks xmlns:a="http://schemas.openxmlformats.org/drawingml/2006/main" noChangeAspect="1"/>
+            </wp:cNvGraphicFramePr>
+            <a:graphic xmlns:a="http://schemas.openxmlformats.org/drawingml/2006/main">
+              <a:graphicData uri="http://schemas.openxmlformats.org/drawingml/2006/picture">
+                <pic:pic xmlns:pic="http://schemas.openxmlformats.org/drawingml/2006/picture">
+                  <pic:nvPicPr>
+                    <pic:cNvPr id="1488202925" name="Imagen 4" descr="Imagen que contiene Patrón de fondo&#10;&#10;El contenido generado por IA puede ser incorrecto."/>
+                    <pic:cNvPicPr/>
+                  </pic:nvPicPr>
+                  <pic:blipFill>
+                    <a:blip r:embed="rId20" cstate="print">
+                      <a:extLst>
+                        <a:ext uri="{28A0092B-C50C-407E-A947-70E740481C1C}">
+                          <a14:useLocalDpi xmlns:a14="http://schemas.microsoft.com/office/drawing/2010/main" val="0"/>
+                        </a:ext>
+                      </a:extLst>
+                    </a:blip>
+                    <a:stretch>
+                      <a:fillRect/>
+                    </a:stretch>
+                  </pic:blipFill>
+                  <pic:spPr>
+                    <a:xfrm>
+                      <a:off x="0" y="0"/>
+                      <a:ext cx="1619923" cy="3600000"/>
+                    </a:xfrm>
+                    <a:prstGeom prst="rect">
+                      <a:avLst/>
+                    </a:prstGeom>
+                  </pic:spPr>
+                </pic:pic>
+              </a:graphicData>
+            </a:graphic>
+          </wp:inline>
+        </w:drawing>
+      </w:r>
+      <w:r>
+        <w:rPr>
+          <w:noProof/>
+        </w:rPr>
+        <w:drawing>
+          <wp:inline distT="0" distB="0" distL="0" distR="0" wp14:anchorId="39F6F46E" wp14:editId="2F52A419">
+            <wp:extent cx="1619923" cy="3600000"/>
+            <wp:effectExtent l="0" t="0" r="0" b="635"/>
+            <wp:docPr id="1865929786" name="Imagen 5" descr="Interfaz de usuario gráfica, Texto, Aplicación, Chat o mensaje de texto&#10;&#10;El contenido generado por IA puede ser incorrecto."/>
+            <wp:cNvGraphicFramePr>
+              <a:graphicFrameLocks xmlns:a="http://schemas.openxmlformats.org/drawingml/2006/main" noChangeAspect="1"/>
+            </wp:cNvGraphicFramePr>
+            <a:graphic xmlns:a="http://schemas.openxmlformats.org/drawingml/2006/main">
+              <a:graphicData uri="http://schemas.openxmlformats.org/drawingml/2006/picture">
+                <pic:pic xmlns:pic="http://schemas.openxmlformats.org/drawingml/2006/picture">
+                  <pic:nvPicPr>
+                    <pic:cNvPr id="1865929786" name="Imagen 5" descr="Interfaz de usuario gráfica, Texto, Aplicación, Chat o mensaje de texto&#10;&#10;El contenido generado por IA puede ser incorrecto."/>
+                    <pic:cNvPicPr/>
+                  </pic:nvPicPr>
+                  <pic:blipFill>
+                    <a:blip r:embed="rId21" cstate="print">
+                      <a:extLst>
+                        <a:ext uri="{28A0092B-C50C-407E-A947-70E740481C1C}">
+                          <a14:useLocalDpi xmlns:a14="http://schemas.microsoft.com/office/drawing/2010/main" val="0"/>
+                        </a:ext>
+                      </a:extLst>
+                    </a:blip>
+                    <a:stretch>
+                      <a:fillRect/>
+                    </a:stretch>
+                  </pic:blipFill>
+                  <pic:spPr>
+                    <a:xfrm>
+                      <a:off x="0" y="0"/>
+                      <a:ext cx="1619923" cy="3600000"/>
+                    </a:xfrm>
+                    <a:prstGeom prst="rect">
+                      <a:avLst/>
+                    </a:prstGeom>
+                  </pic:spPr>
+                </pic:pic>
+              </a:graphicData>
+            </a:graphic>
+          </wp:inline>
+        </w:drawing>
+      </w:r>
+      <w:r>
+        <w:rPr>
+          <w:noProof/>
+        </w:rPr>
+        <w:drawing>
+          <wp:inline distT="0" distB="0" distL="0" distR="0" wp14:anchorId="3A74C8AD" wp14:editId="51C2FFB7">
+            <wp:extent cx="1619923" cy="3600000"/>
+            <wp:effectExtent l="0" t="0" r="0" b="635"/>
+            <wp:docPr id="1795681237" name="Imagen 1"/>
+            <wp:cNvGraphicFramePr>
+              <a:graphicFrameLocks xmlns:a="http://schemas.openxmlformats.org/drawingml/2006/main" noChangeAspect="1"/>
+            </wp:cNvGraphicFramePr>
+            <a:graphic xmlns:a="http://schemas.openxmlformats.org/drawingml/2006/main">
+              <a:graphicData uri="http://schemas.openxmlformats.org/drawingml/2006/picture">
+                <pic:pic xmlns:pic="http://schemas.openxmlformats.org/drawingml/2006/picture">
+                  <pic:nvPicPr>
+                    <pic:cNvPr id="1795681237" name="Imagen 1795681237"/>
+                    <pic:cNvPicPr/>
+                  </pic:nvPicPr>
+                  <pic:blipFill>
+                    <a:blip r:embed="rId22" cstate="print">
+                      <a:extLst>
+                        <a:ext uri="{28A0092B-C50C-407E-A947-70E740481C1C}">
+                          <a14:useLocalDpi xmlns:a14="http://schemas.microsoft.com/office/drawing/2010/main" val="0"/>
+                        </a:ext>
+                      </a:extLst>
+                    </a:blip>
+                    <a:stretch>
+                      <a:fillRect/>
+                    </a:stretch>
+                  </pic:blipFill>
+                  <pic:spPr>
+                    <a:xfrm>
+                      <a:off x="0" y="0"/>
+                      <a:ext cx="1619923" cy="3600000"/>
+                    </a:xfrm>
+                    <a:prstGeom prst="rect">
+                      <a:avLst/>
+                    </a:prstGeom>
+                  </pic:spPr>
+                </pic:pic>
+              </a:graphicData>
+            </a:graphic>
+          </wp:inline>
+        </w:drawing>
+      </w:r>
+      <w:r>
+        <w:rPr>
+          <w:noProof/>
+        </w:rPr>
+        <w:drawing>
+          <wp:inline distT="0" distB="0" distL="0" distR="0" wp14:anchorId="0243342A" wp14:editId="7C653584">
+            <wp:extent cx="1619923" cy="3600000"/>
+            <wp:effectExtent l="0" t="0" r="0" b="635"/>
+            <wp:docPr id="312997563" name="Imagen 2"/>
+            <wp:cNvGraphicFramePr>
+              <a:graphicFrameLocks xmlns:a="http://schemas.openxmlformats.org/drawingml/2006/main" noChangeAspect="1"/>
+            </wp:cNvGraphicFramePr>
+            <a:graphic xmlns:a="http://schemas.openxmlformats.org/drawingml/2006/main">
+              <a:graphicData uri="http://schemas.openxmlformats.org/drawingml/2006/picture">
+                <pic:pic xmlns:pic="http://schemas.openxmlformats.org/drawingml/2006/picture">
+                  <pic:nvPicPr>
+                    <pic:cNvPr id="312997563" name="Imagen 312997563"/>
+                    <pic:cNvPicPr/>
+                  </pic:nvPicPr>
+                  <pic:blipFill>
+                    <a:blip r:embed="rId23" cstate="print">
+                      <a:extLst>
+                        <a:ext uri="{28A0092B-C50C-407E-A947-70E740481C1C}">
+                          <a14:useLocalDpi xmlns:a14="http://schemas.microsoft.com/office/drawing/2010/main" val="0"/>
+                        </a:ext>
+                      </a:extLst>
+                    </a:blip>
+                    <a:stretch>
+                      <a:fillRect/>
+                    </a:stretch>
+                  </pic:blipFill>
+                  <pic:spPr>
+                    <a:xfrm>
+                      <a:off x="0" y="0"/>
+                      <a:ext cx="1619923" cy="3600000"/>
+                    </a:xfrm>
+                    <a:prstGeom prst="rect">
+                      <a:avLst/>
+                    </a:prstGeom>
+                  </pic:spPr>
+                </pic:pic>
+              </a:graphicData>
+            </a:graphic>
+          </wp:inline>
+        </w:drawing>
+      </w:r>
+      <w:r>
+        <w:rPr>
+          <w:noProof/>
+        </w:rPr>
+        <w:lastRenderedPageBreak/>
+        <w:drawing>
+          <wp:inline distT="0" distB="0" distL="0" distR="0" wp14:anchorId="14D59BE8" wp14:editId="75B002B8">
+            <wp:extent cx="1619923" cy="3600000"/>
+            <wp:effectExtent l="0" t="0" r="0" b="635"/>
+            <wp:docPr id="1738510512" name="Imagen 3"/>
+            <wp:cNvGraphicFramePr>
+              <a:graphicFrameLocks xmlns:a="http://schemas.openxmlformats.org/drawingml/2006/main" noChangeAspect="1"/>
+            </wp:cNvGraphicFramePr>
+            <a:graphic xmlns:a="http://schemas.openxmlformats.org/drawingml/2006/main">
+              <a:graphicData uri="http://schemas.openxmlformats.org/drawingml/2006/picture">
+                <pic:pic xmlns:pic="http://schemas.openxmlformats.org/drawingml/2006/picture">
+                  <pic:nvPicPr>
+                    <pic:cNvPr id="1738510512" name="Imagen 1738510512"/>
+                    <pic:cNvPicPr/>
+                  </pic:nvPicPr>
+                  <pic:blipFill>
+                    <a:blip r:embed="rId24" cstate="print">
+                      <a:extLst>
+                        <a:ext uri="{28A0092B-C50C-407E-A947-70E740481C1C}">
+                          <a14:useLocalDpi xmlns:a14="http://schemas.microsoft.com/office/drawing/2010/main" val="0"/>
+                        </a:ext>
+                      </a:extLst>
+                    </a:blip>
+                    <a:stretch>
+                      <a:fillRect/>
+                    </a:stretch>
+                  </pic:blipFill>
+                  <pic:spPr>
+                    <a:xfrm>
+                      <a:off x="0" y="0"/>
+                      <a:ext cx="1619923" cy="3600000"/>
+                    </a:xfrm>
+                    <a:prstGeom prst="rect">
+                      <a:avLst/>
+                    </a:prstGeom>
+                  </pic:spPr>
+                </pic:pic>
+              </a:graphicData>
+            </a:graphic>
+          </wp:inline>
+        </w:drawing>
+      </w:r>
+      <w:r>
+        <w:rPr>
+          <w:noProof/>
+        </w:rPr>
+        <w:drawing>
+          <wp:inline distT="0" distB="0" distL="0" distR="0" wp14:anchorId="4EA95FAF" wp14:editId="58001B5B">
+            <wp:extent cx="1619923" cy="3600000"/>
+            <wp:effectExtent l="0" t="0" r="0" b="635"/>
+            <wp:docPr id="1470216699" name="Imagen 9"/>
+            <wp:cNvGraphicFramePr>
+              <a:graphicFrameLocks xmlns:a="http://schemas.openxmlformats.org/drawingml/2006/main" noChangeAspect="1"/>
+            </wp:cNvGraphicFramePr>
+            <a:graphic xmlns:a="http://schemas.openxmlformats.org/drawingml/2006/main">
+              <a:graphicData uri="http://schemas.openxmlformats.org/drawingml/2006/picture">
+                <pic:pic xmlns:pic="http://schemas.openxmlformats.org/drawingml/2006/picture">
+                  <pic:nvPicPr>
+                    <pic:cNvPr id="1470216699" name="Imagen 1470216699"/>
+                    <pic:cNvPicPr/>
+                  </pic:nvPicPr>
+                  <pic:blipFill>
+                    <a:blip r:embed="rId25" cstate="print">
+                      <a:extLst>
+                        <a:ext uri="{28A0092B-C50C-407E-A947-70E740481C1C}">
+                          <a14:useLocalDpi xmlns:a14="http://schemas.microsoft.com/office/drawing/2010/main" val="0"/>
+                        </a:ext>
+                      </a:extLst>
+                    </a:blip>
+                    <a:stretch>
+                      <a:fillRect/>
+                    </a:stretch>
+                  </pic:blipFill>
+                  <pic:spPr>
+                    <a:xfrm>
+                      <a:off x="0" y="0"/>
+                      <a:ext cx="1619923" cy="3600000"/>
+                    </a:xfrm>
+                    <a:prstGeom prst="rect">
+                      <a:avLst/>
+                    </a:prstGeom>
+                  </pic:spPr>
+                </pic:pic>
+              </a:graphicData>
+            </a:graphic>
+          </wp:inline>
+        </w:drawing>
+      </w:r>
+    </w:p>
     <w:p>
       <w:pPr>
         <w:pStyle w:val="Ttulo1"/>
@@ -3053,7 +3907,7 @@
         </w:rPr>
         <w:t xml:space="preserve">. Recuperado de </w:t>
       </w:r>
-      <w:hyperlink r:id="rId10" w:tgtFrame="_blank" w:history="1">
+      <w:hyperlink r:id="rId26" w:tgtFrame="_blank" w:history="1">
         <w:r>
           <w:rPr>
             <w:rStyle w:val="Hipervnculo"/>
@@ -3127,7 +3981,7 @@
         </w:rPr>
         <w:t xml:space="preserve"> de </w:t>
       </w:r>
-      <w:hyperlink r:id="rId11" w:tgtFrame="_blank" w:history="1">
+      <w:hyperlink r:id="rId27" w:tgtFrame="_blank" w:history="1">
         <w:r>
           <w:rPr>
             <w:rStyle w:val="Hipervnculo"/>
@@ -3212,7 +4066,7 @@
         </w:rPr>
         <w:t xml:space="preserve">. Recuperado de </w:t>
       </w:r>
-      <w:hyperlink r:id="rId12" w:tgtFrame="_blank" w:history="1">
+      <w:hyperlink r:id="rId28" w:tgtFrame="_blank" w:history="1">
         <w:r>
           <w:rPr>
             <w:rStyle w:val="Hipervnculo"/>
@@ -3350,7 +4204,7 @@
         </w:rPr>
         <w:t xml:space="preserve">. Recuperado de </w:t>
       </w:r>
-      <w:hyperlink r:id="rId13" w:tgtFrame="_blank" w:history="1">
+      <w:hyperlink r:id="rId29" w:tgtFrame="_blank" w:history="1">
         <w:r>
           <w:rPr>
             <w:rStyle w:val="Hipervnculo"/>
@@ -3390,7 +4244,7 @@
         </w:rPr>
         <w:t xml:space="preserve">. Recuperado de </w:t>
       </w:r>
-      <w:hyperlink r:id="rId14" w:tgtFrame="_blank" w:history="1">
+      <w:hyperlink r:id="rId30" w:tgtFrame="_blank" w:history="1">
         <w:r>
           <w:rPr>
             <w:rStyle w:val="Hipervnculo"/>
@@ -3554,7 +4408,7 @@
         </w:rPr>
         <w:t xml:space="preserve"> Recuperado de </w:t>
       </w:r>
-      <w:hyperlink r:id="rId15" w:tgtFrame="_blank" w:history="1">
+      <w:hyperlink r:id="rId31" w:tgtFrame="_blank" w:history="1">
         <w:r>
           <w:rPr>
             <w:rStyle w:val="Hipervnculo"/>
@@ -3594,7 +4448,7 @@
         </w:rPr>
         <w:t xml:space="preserve">. Recuperado de </w:t>
       </w:r>
-      <w:hyperlink r:id="rId16" w:tgtFrame="_blank" w:history="1">
+      <w:hyperlink r:id="rId32" w:tgtFrame="_blank" w:history="1">
         <w:r>
           <w:rPr>
             <w:rStyle w:val="Hipervnculo"/>
@@ -3634,7 +4488,7 @@
         </w:rPr>
         <w:t xml:space="preserve">. Recuperado de </w:t>
       </w:r>
-      <w:hyperlink r:id="rId17" w:tgtFrame="_blank" w:history="1">
+      <w:hyperlink r:id="rId33" w:tgtFrame="_blank" w:history="1">
         <w:r>
           <w:rPr>
             <w:rStyle w:val="Hipervnculo"/>
@@ -3688,7 +4542,7 @@
         </w:rPr>
         <w:t xml:space="preserve">. Recuperado de </w:t>
       </w:r>
-      <w:hyperlink r:id="rId18" w:tgtFrame="_blank" w:history="1">
+      <w:hyperlink r:id="rId34" w:tgtFrame="_blank" w:history="1">
         <w:r>
           <w:rPr>
             <w:rStyle w:val="Hipervnculo"/>
@@ -8726,6 +9580,7 @@
   <w:style w:type="character" w:default="1" w:styleId="Fuentedeprrafopredeter">
     <w:name w:val="Default Paragraph Font"/>
     <w:uiPriority w:val="1"/>
+    <w:semiHidden/>
     <w:unhideWhenUsed/>
   </w:style>
   <w:style w:type="table" w:default="1" w:styleId="Tablanormal">

</xml_diff>